<commit_message>
small improvements in feedback
needs ammendment on connectivity barrier effect feedback
</commit_message>
<xml_diff>
--- a/Instructions.docx
+++ b/Instructions.docx
@@ -314,6 +314,17 @@
         </w:rPr>
         <w:t>cd  C:\Users\Chiquitins\Desktop\ngrok</w:t>
       </w:r>
+      <w:r>
+        <w:rPr>
+          <w:color w:val="4472C4" w:themeColor="accent1"/>
+        </w:rPr>
+        <w:t xml:space="preserve"> </w:t>
+      </w:r>
+      <w:r>
+        <w:t>(or local folder where ngrok.exe is stored)</w:t>
+      </w:r>
+      <w:bookmarkStart w:id="1" w:name="_GoBack"/>
+      <w:bookmarkEnd w:id="1"/>
     </w:p>
     <w:p>
       <w:pPr>
@@ -337,6 +348,51 @@
         <w:t xml:space="preserve"> </w:t>
       </w:r>
     </w:p>
+    <w:p>
+      <w:pPr>
+        <w:ind w:firstLine="720"/>
+      </w:pPr>
+      <w:r>
+        <w:t xml:space="preserve">The first time installed in a computer, before running the tunnel run the command below in order to ensure the session remains indefinitely open: </w:t>
+      </w:r>
+    </w:p>
+    <w:p>
+      <w:pPr>
+        <w:ind w:firstLine="720"/>
+        <w:rPr>
+          <w:color w:val="4472C4" w:themeColor="accent1"/>
+        </w:rPr>
+      </w:pPr>
+      <w:proofErr w:type="spellStart"/>
+      <w:r>
+        <w:rPr>
+          <w:color w:val="4472C4" w:themeColor="accent1"/>
+        </w:rPr>
+        <w:t>ngrok</w:t>
+      </w:r>
+      <w:proofErr w:type="spellEnd"/>
+      <w:r>
+        <w:rPr>
+          <w:color w:val="4472C4" w:themeColor="accent1"/>
+        </w:rPr>
+        <w:t xml:space="preserve"> </w:t>
+      </w:r>
+      <w:proofErr w:type="spellStart"/>
+      <w:r>
+        <w:rPr>
+          <w:color w:val="4472C4" w:themeColor="accent1"/>
+        </w:rPr>
+        <w:t>authtoken</w:t>
+      </w:r>
+      <w:proofErr w:type="spellEnd"/>
+      <w:r>
+        <w:rPr>
+          <w:color w:val="4472C4" w:themeColor="accent1"/>
+        </w:rPr>
+        <w:t xml:space="preserve"> 1OrUhh5oklhUiVUFcB73pAX2zsn_58sS8QuWCk59Ct9ZWsNbH</w:t>
+      </w:r>
+    </w:p>
+    <w:p/>
     <w:p/>
     <w:p>
       <w:r>
@@ -446,14 +502,12 @@
       <w:r>
         <w:t xml:space="preserve"> link so that it can be accessed from </w:t>
       </w:r>
-      <w:bookmarkStart w:id="1" w:name="_GoBack"/>
       <w:r>
         <w:rPr>
           <w:color w:val="4472C4" w:themeColor="accent1"/>
         </w:rPr>
         <w:t>www.drawscapes.com</w:t>
       </w:r>
-      <w:bookmarkEnd w:id="1"/>
     </w:p>
     <w:p/>
     <w:p/>
@@ -517,6 +571,7 @@
       </w:pPr>
       <w:proofErr w:type="spellStart"/>
       <w:r>
+        <w:lastRenderedPageBreak/>
         <w:t>tensorflow</w:t>
       </w:r>
       <w:proofErr w:type="spellEnd"/>
@@ -589,7 +644,6 @@
       </w:pPr>
       <w:proofErr w:type="spellStart"/>
       <w:r>
-        <w:lastRenderedPageBreak/>
         <w:t>scikit</w:t>
       </w:r>
       <w:proofErr w:type="spellEnd"/>

</xml_diff>